<commit_message>
modifiche successive ad incontro
</commit_message>
<xml_diff>
--- a/documentazione-progetto.docx
+++ b/documentazione-progetto.docx
@@ -991,6 +991,12 @@
     <w:bookmarkStart w:id="0" w:name="_Toc1939455" w:displacedByCustomXml="next"/>
     <w:sdt>
       <w:sdtPr>
+        <w:rPr>
+          <w:rFonts w:asciiTheme="minorHAnsi" w:eastAsiaTheme="minorEastAsia" w:hAnsiTheme="minorHAnsi" w:cstheme="minorBidi"/>
+          <w:color w:val="auto"/>
+          <w:sz w:val="22"/>
+          <w:szCs w:val="21"/>
+        </w:rPr>
         <w:id w:val="-441615953"/>
         <w:docPartObj>
           <w:docPartGallery w:val="Table of Contents"/>
@@ -999,12 +1005,8 @@
       </w:sdtPr>
       <w:sdtEndPr>
         <w:rPr>
-          <w:rFonts w:asciiTheme="minorHAnsi" w:eastAsiaTheme="minorEastAsia" w:hAnsiTheme="minorHAnsi" w:cstheme="minorBidi"/>
           <w:b/>
           <w:bCs/>
-          <w:color w:val="auto"/>
-          <w:sz w:val="22"/>
-          <w:szCs w:val="21"/>
         </w:rPr>
       </w:sdtEndPr>
       <w:sdtContent>
@@ -2956,7 +2958,21 @@
                 <w:rPr>
                   <w:rStyle w:val="Collegamentoipertestuale"/>
                 </w:rPr>
-                <w:t>${dipartimento.nome}</w:t>
+                <w:t>${</w:t>
+              </w:r>
+              <w:proofErr w:type="spellStart"/>
+              <w:r>
+                <w:rPr>
+                  <w:rStyle w:val="Collegamentoipertestuale"/>
+                </w:rPr>
+                <w:t>dipartimento.nome</w:t>
+              </w:r>
+              <w:proofErr w:type="spellEnd"/>
+              <w:r>
+                <w:rPr>
+                  <w:rStyle w:val="Collegamentoipertestuale"/>
+                </w:rPr>
+                <w:t>}</w:t>
               </w:r>
             </w:hyperlink>
           </w:p>
@@ -2983,6 +2999,7 @@
         <w:t xml:space="preserve">Il codice usto nella pagine </w:t>
       </w:r>
       <w:hyperlink r:id="rId14" w:history="1">
+        <w:proofErr w:type="spellStart"/>
         <w:r>
           <w:rPr>
             <w:rStyle w:val="Collegamentoipertestuale"/>
@@ -3001,6 +3018,7 @@
           </w:rPr>
           <w:t>.ftl</w:t>
         </w:r>
+        <w:proofErr w:type="spellEnd"/>
       </w:hyperlink>
       <w:r>
         <w:t xml:space="preserve"> permette una visualizzazione di tutti i dipartimenti e poli contenuti nel nostro database MySQL.</w:t>
@@ -3123,8 +3141,21 @@
           <w:numId w:val="51"/>
         </w:numPr>
       </w:pPr>
-      <w:r>
-        <w:t xml:space="preserve">url =&gt; link url per la connessione al db in cui viene specificato indirizzo IP e porta di connessione; </w:t>
+      <w:proofErr w:type="spellStart"/>
+      <w:r>
+        <w:t>url</w:t>
+      </w:r>
+      <w:proofErr w:type="spellEnd"/>
+      <w:r>
+        <w:t xml:space="preserve"> =&gt; link </w:t>
+      </w:r>
+      <w:proofErr w:type="spellStart"/>
+      <w:r>
+        <w:t>url</w:t>
+      </w:r>
+      <w:proofErr w:type="spellEnd"/>
+      <w:r>
+        <w:t xml:space="preserve"> per la connessione al db in cui viene specificato indirizzo IP e porta di connessione; </w:t>
       </w:r>
     </w:p>
     <w:p>
@@ -3332,8 +3363,16 @@
         <w:rPr>
           <w:rFonts w:cstheme="minorHAnsi"/>
         </w:rPr>
-        <w:t>Internet Explore</w:t>
-      </w:r>
+        <w:t xml:space="preserve">Internet </w:t>
+      </w:r>
+      <w:proofErr w:type="spellStart"/>
+      <w:r>
+        <w:rPr>
+          <w:rFonts w:cstheme="minorHAnsi"/>
+        </w:rPr>
+        <w:t>Explore</w:t>
+      </w:r>
+      <w:proofErr w:type="spellEnd"/>
     </w:p>
     <w:p>
       <w:pPr>
@@ -4643,7 +4682,21 @@
         <w:rPr>
           <w:rFonts w:cstheme="minorHAnsi"/>
         </w:rPr>
-        <w:t xml:space="preserve"> Corso di studi </w:t>
+        <w:t xml:space="preserve"> </w:t>
+      </w:r>
+      <w:proofErr w:type="spellStart"/>
+      <w:r>
+        <w:rPr>
+          <w:rFonts w:cstheme="minorHAnsi"/>
+        </w:rPr>
+        <w:t>Corso</w:t>
+      </w:r>
+      <w:proofErr w:type="spellEnd"/>
+      <w:r>
+        <w:rPr>
+          <w:rFonts w:cstheme="minorHAnsi"/>
+        </w:rPr>
+        <w:t xml:space="preserve"> di studi </w:t>
       </w:r>
       <w:r>
         <w:rPr>
@@ -5781,13 +5834,12 @@
               <w:rPr>
                 <w:rFonts w:cstheme="minorHAnsi"/>
               </w:rPr>
-              <w:t>X</w:t>
+              <w:t>x</w:t>
             </w:r>
           </w:p>
         </w:tc>
       </w:tr>
     </w:tbl>
-    <w:p/>
     <w:p>
       <w:pPr>
         <w:pStyle w:val="Titolo2"/>
@@ -5847,6 +5899,23 @@
         </w:drawing>
       </w:r>
     </w:p>
+    <w:p/>
+    <w:p/>
+    <w:p/>
+    <w:p/>
+    <w:p/>
+    <w:p/>
+    <w:p/>
+    <w:p/>
+    <w:p>
+      <w:pPr>
+        <w:pStyle w:val="Titolo1"/>
+        <w:rPr>
+          <w:rFonts w:cstheme="majorHAnsi"/>
+        </w:rPr>
+      </w:pPr>
+    </w:p>
+    <w:p/>
     <w:sectPr>
       <w:headerReference w:type="default" r:id="rId18"/>
       <w:footerReference w:type="default" r:id="rId19"/>
@@ -12848,6 +12917,15 @@
 </file>
 
 <file path=customXml/item1.xml><?xml version="1.0" encoding="utf-8"?>
+<?mso-contentType ?>
+<FormTemplates xmlns="http://schemas.microsoft.com/sharepoint/v3/contenttype/forms">
+  <Display>DocumentLibraryForm</Display>
+  <Edit>DocumentLibraryForm</Edit>
+  <New>DocumentLibraryForm</New>
+</FormTemplates>
+</file>
+
+<file path=customXml/item2.xml><?xml version="1.0" encoding="utf-8"?>
 <ct:contentTypeSchema xmlns:ct="http://schemas.microsoft.com/office/2006/metadata/contentType" xmlns:ma="http://schemas.microsoft.com/office/2006/metadata/properties/metaAttributes" ct:_="" ma:_="" ma:contentTypeName="Documento" ma:contentTypeID="0x010100EC5AE4BB47ADB040B13A5770277872A9" ma:contentTypeVersion="2" ma:contentTypeDescription="Creare un nuovo documento." ma:contentTypeScope="" ma:versionID="ca7759a5f003f18dfc4f4bd63dcfc6bf">
   <xsd:schema xmlns:xsd="http://www.w3.org/2001/XMLSchema" xmlns:xs="http://www.w3.org/2001/XMLSchema" xmlns:p="http://schemas.microsoft.com/office/2006/metadata/properties" xmlns:ns2="8b6d770d-9fe2-4898-b015-a8d825ece434" targetNamespace="http://schemas.microsoft.com/office/2006/metadata/properties" ma:root="true" ma:fieldsID="674db32b5a8a0b375127f5d00a0a5732" ns2:_="">
     <xsd:import namespace="8b6d770d-9fe2-4898-b015-a8d825ece434"/>
@@ -12979,26 +13057,25 @@
 </ct:contentTypeSchema>
 </file>
 
-<file path=customXml/item2.xml><?xml version="1.0" encoding="utf-8"?>
-<?mso-contentType ?>
-<FormTemplates xmlns="http://schemas.microsoft.com/sharepoint/v3/contenttype/forms">
-  <Display>DocumentLibraryForm</Display>
-  <Edit>DocumentLibraryForm</Edit>
-  <New>DocumentLibraryForm</New>
-</FormTemplates>
+<file path=customXml/item3.xml><?xml version="1.0" encoding="utf-8"?>
+<b:Sources xmlns:b="http://schemas.openxmlformats.org/officeDocument/2006/bibliography" xmlns="http://schemas.openxmlformats.org/officeDocument/2006/bibliography" SelectedStyle="\APASixthEditionOfficeOnline.xsl" StyleName="APA" Version="6"/>
 </file>
 
-<file path=customXml/item3.xml><?xml version="1.0" encoding="utf-8"?>
+<file path=customXml/item4.xml><?xml version="1.0" encoding="utf-8"?>
 <p:properties xmlns:p="http://schemas.microsoft.com/office/2006/metadata/properties" xmlns:xsi="http://www.w3.org/2001/XMLSchema-instance" xmlns:pc="http://schemas.microsoft.com/office/infopath/2007/PartnerControls">
   <documentManagement/>
 </p:properties>
 </file>
 
-<file path=customXml/item4.xml><?xml version="1.0" encoding="utf-8"?>
-<b:Sources xmlns:b="http://schemas.openxmlformats.org/officeDocument/2006/bibliography" xmlns="http://schemas.openxmlformats.org/officeDocument/2006/bibliography" SelectedStyle="\APASixthEditionOfficeOnline.xsl" StyleName="APA" Version="6"/>
+<file path=customXml/itemProps1.xml><?xml version="1.0" encoding="utf-8"?>
+<ds:datastoreItem xmlns:ds="http://schemas.openxmlformats.org/officeDocument/2006/customXml" ds:itemID="{1EAFE88E-C664-4910-9D3E-159EF4530FAE}">
+  <ds:schemaRefs>
+    <ds:schemaRef ds:uri="http://schemas.microsoft.com/sharepoint/v3/contenttype/forms"/>
+  </ds:schemaRefs>
+</ds:datastoreItem>
 </file>
 
-<file path=customXml/itemProps1.xml><?xml version="1.0" encoding="utf-8"?>
+<file path=customXml/itemProps2.xml><?xml version="1.0" encoding="utf-8"?>
 <ds:datastoreItem xmlns:ds="http://schemas.openxmlformats.org/officeDocument/2006/customXml" ds:itemID="{5A528826-74E5-4468-BC55-A5660BCF0A4A}">
   <ds:schemaRefs>
     <ds:schemaRef ds:uri="http://schemas.microsoft.com/office/2006/metadata/contentType"/>
@@ -13016,27 +13093,19 @@
 </ds:datastoreItem>
 </file>
 
-<file path=customXml/itemProps2.xml><?xml version="1.0" encoding="utf-8"?>
-<ds:datastoreItem xmlns:ds="http://schemas.openxmlformats.org/officeDocument/2006/customXml" ds:itemID="{1EAFE88E-C664-4910-9D3E-159EF4530FAE}">
+<file path=customXml/itemProps3.xml><?xml version="1.0" encoding="utf-8"?>
+<ds:datastoreItem xmlns:ds="http://schemas.openxmlformats.org/officeDocument/2006/customXml" ds:itemID="{393FEEA6-D434-4B28-B035-556EB66551F6}">
   <ds:schemaRefs>
-    <ds:schemaRef ds:uri="http://schemas.microsoft.com/sharepoint/v3/contenttype/forms"/>
+    <ds:schemaRef ds:uri="http://schemas.openxmlformats.org/officeDocument/2006/bibliography"/>
   </ds:schemaRefs>
 </ds:datastoreItem>
 </file>
 
-<file path=customXml/itemProps3.xml><?xml version="1.0" encoding="utf-8"?>
+<file path=customXml/itemProps4.xml><?xml version="1.0" encoding="utf-8"?>
 <ds:datastoreItem xmlns:ds="http://schemas.openxmlformats.org/officeDocument/2006/customXml" ds:itemID="{CB5774A1-796C-4D34-A9F1-AF48B60CEA6C}">
   <ds:schemaRefs>
     <ds:schemaRef ds:uri="http://schemas.microsoft.com/office/2006/metadata/properties"/>
     <ds:schemaRef ds:uri="http://schemas.microsoft.com/office/infopath/2007/PartnerControls"/>
   </ds:schemaRefs>
 </ds:datastoreItem>
-</file>
-
-<file path=customXml/itemProps4.xml><?xml version="1.0" encoding="utf-8"?>
-<ds:datastoreItem xmlns:ds="http://schemas.openxmlformats.org/officeDocument/2006/customXml" ds:itemID="{393FEEA6-D434-4B28-B035-556EB66551F6}">
-  <ds:schemaRefs>
-    <ds:schemaRef ds:uri="http://schemas.openxmlformats.org/officeDocument/2006/bibliography"/>
-  </ds:schemaRefs>
-</ds:datastoreItem>
 </file>
</xml_diff>